<commit_message>
update sample input output
</commit_message>
<xml_diff>
--- a/Lab_01/01__DDA_lab_report.docx
+++ b/Lab_01/01__DDA_lab_report.docx
@@ -2584,28 +2584,54 @@
         <w:pStyle w:val="NormalWeb"/>
       </w:pPr>
       <w:bookmarkStart w:id="0" w:name="_GoBack"/>
+      <w:r>
+        <w:rPr>
+          <w:noProof/>
+        </w:rPr>
+        <w:drawing>
+          <wp:inline distT="0" distB="0" distL="0" distR="0" wp14:anchorId="413A0CB9" wp14:editId="6B06F556">
+            <wp:extent cx="6162675" cy="8286750"/>
+            <wp:effectExtent l="0" t="0" r="9525" b="0"/>
+            <wp:docPr id="1" name="Picture 1"/>
+            <wp:cNvGraphicFramePr>
+              <a:graphicFrameLocks xmlns:a="http://schemas.openxmlformats.org/drawingml/2006/main" noChangeAspect="1"/>
+            </wp:cNvGraphicFramePr>
+            <a:graphic xmlns:a="http://schemas.openxmlformats.org/drawingml/2006/main">
+              <a:graphicData uri="http://schemas.openxmlformats.org/drawingml/2006/picture">
+                <pic:pic xmlns:pic="http://schemas.openxmlformats.org/drawingml/2006/picture">
+                  <pic:nvPicPr>
+                    <pic:cNvPr id="0" name=""/>
+                    <pic:cNvPicPr/>
+                  </pic:nvPicPr>
+                  <pic:blipFill>
+                    <a:blip r:embed="rId7"/>
+                    <a:stretch>
+                      <a:fillRect/>
+                    </a:stretch>
+                  </pic:blipFill>
+                  <pic:spPr>
+                    <a:xfrm>
+                      <a:off x="0" y="0"/>
+                      <a:ext cx="6166859" cy="8292376"/>
+                    </a:xfrm>
+                    <a:prstGeom prst="rect">
+                      <a:avLst/>
+                    </a:prstGeom>
+                  </pic:spPr>
+                </pic:pic>
+              </a:graphicData>
+            </a:graphic>
+          </wp:inline>
+        </w:drawing>
+      </w:r>
       <w:bookmarkEnd w:id="0"/>
     </w:p>
     <w:p>
       <w:pPr>
-        <w:pStyle w:val="NormalWeb"/>
-      </w:pPr>
-    </w:p>
-    <w:p>
-      <w:pPr>
-        <w:pStyle w:val="NormalWeb"/>
-      </w:pPr>
-    </w:p>
-    <w:p>
-      <w:pPr>
-        <w:pStyle w:val="NormalWeb"/>
-      </w:pPr>
-    </w:p>
-    <w:p>
-      <w:pPr>
         <w:pStyle w:val="Titlerepost"/>
       </w:pPr>
       <w:r>
+        <w:lastRenderedPageBreak/>
         <w:t>Conclusion</w:t>
       </w:r>
     </w:p>

</xml_diff>

<commit_message>
framework for docx file
</commit_message>
<xml_diff>
--- a/Lab_01/01__DDA_lab_report.docx
+++ b/Lab_01/01__DDA_lab_report.docx
@@ -72,7 +72,12 @@
         <w:jc w:val="both"/>
       </w:pPr>
       <w:r>
-        <w:t>The DDA line drawing algorithm offers an effective method for rendering lines in computer graphics by computing intermediate pixel positions. It handles all types of slopes efficiently and produces a smooth approximation of a straight line. This lab provided valuable insight into how mathematical concepts can be practically applied to pixel-level graphics programming using C++.</w:t>
+        <w:t xml:space="preserve">The DDA line drawing algorithm offers an effective method for rendering lines in computer graphics by computing intermediate pixel positions. It handles all types of slopes efficiently and produces a smooth approximation of a straight </w:t>
+      </w:r>
+      <w:bookmarkStart w:id="0" w:name="_GoBack"/>
+      <w:bookmarkEnd w:id="0"/>
+      <w:r>
+        <w:t>line. This lab provided valuable insight into how mathematical concepts can be practically applied to pixel-level graphics programming using C++.</w:t>
       </w:r>
     </w:p>
     <w:p>
@@ -2583,7 +2588,6 @@
       <w:pPr>
         <w:pStyle w:val="NormalWeb"/>
       </w:pPr>
-      <w:bookmarkStart w:id="0" w:name="_GoBack"/>
       <w:r>
         <w:rPr>
           <w:noProof/>
@@ -2624,7 +2628,6 @@
           </wp:inline>
         </w:drawing>
       </w:r>
-      <w:bookmarkEnd w:id="0"/>
     </w:p>
     <w:p>
       <w:pPr>

</xml_diff>